<commit_message>
updated italy to 2020-03-28
</commit_message>
<xml_diff>
--- a/italy/ISTAT_data/dati-comunali-giornalieri-1/Descrizione e tracciato record dati comunali giornalieri.docx
+++ b/italy/ISTAT_data/dati-comunali-giornalieri-1/Descrizione e tracciato record dati comunali giornalieri.docx
@@ -89,7 +89,13 @@
         <w:rPr>
           <w:sz w:val="28"/>
         </w:rPr>
-        <w:t>4, Anni 2015-2019 e 01/01 – 21/03 Anno 2020</w:t>
+        <w:t>4, Anni 2015-2019 e 01/01 – 28</w:t>
+      </w:r>
+      <w:r>
+        <w:rPr>
+          <w:sz w:val="28"/>
+        </w:rPr>
+        <w:t>/03 Anno 2020</w:t>
       </w:r>
       <w:r>
         <w:rPr>
@@ -161,16 +167,21 @@
           <w:sz w:val="28"/>
           <w:szCs w:val="28"/>
         </w:rPr>
-        <w:t xml:space="preserve">. I comuni con dati presenti </w:t>
-      </w:r>
-      <w:bookmarkStart w:id="0" w:name="_GoBack"/>
-      <w:bookmarkEnd w:id="0"/>
+        <w:t>. I comuni con dati presenti nell’anno 2020 sono 1.</w:t>
+      </w:r>
       <w:r>
         <w:rPr>
           <w:sz w:val="28"/>
           <w:szCs w:val="28"/>
         </w:rPr>
-        <w:t>nell’anno 2020 sono 1.084.</w:t>
+        <w:t>450</w:t>
+      </w:r>
+      <w:r>
+        <w:rPr>
+          <w:sz w:val="28"/>
+          <w:szCs w:val="28"/>
+        </w:rPr>
+        <w:t>.</w:t>
       </w:r>
     </w:p>
     <w:p>
@@ -364,195 +375,405 @@
         <w:rPr>
           <w:sz w:val="28"/>
         </w:rPr>
-        <w:t>1=1-5</w:t>
-      </w:r>
-    </w:p>
-    <w:p>
-      <w:pPr>
-        <w:pStyle w:val="Paragrafoelenco"/>
-        <w:rPr>
-          <w:sz w:val="28"/>
-        </w:rPr>
-      </w:pPr>
-      <w:r>
-        <w:rPr>
-          <w:sz w:val="28"/>
-        </w:rPr>
-        <w:t>2=6-10</w:t>
-      </w:r>
-    </w:p>
-    <w:p>
-      <w:pPr>
-        <w:pStyle w:val="Paragrafoelenco"/>
-        <w:rPr>
-          <w:sz w:val="28"/>
-        </w:rPr>
-      </w:pPr>
-      <w:r>
-        <w:rPr>
-          <w:sz w:val="28"/>
-        </w:rPr>
-        <w:t>3=11-15</w:t>
-      </w:r>
-    </w:p>
-    <w:p>
-      <w:pPr>
-        <w:pStyle w:val="Paragrafoelenco"/>
-        <w:rPr>
-          <w:sz w:val="28"/>
-        </w:rPr>
-      </w:pPr>
-      <w:r>
-        <w:rPr>
-          <w:sz w:val="28"/>
-        </w:rPr>
-        <w:t>4=16-20</w:t>
-      </w:r>
-    </w:p>
-    <w:p>
-      <w:pPr>
-        <w:pStyle w:val="Paragrafoelenco"/>
-        <w:rPr>
-          <w:sz w:val="28"/>
-        </w:rPr>
-      </w:pPr>
-      <w:r>
-        <w:rPr>
-          <w:sz w:val="28"/>
-        </w:rPr>
-        <w:t>5=21-25</w:t>
-      </w:r>
-    </w:p>
-    <w:p>
-      <w:pPr>
-        <w:pStyle w:val="Paragrafoelenco"/>
-        <w:rPr>
-          <w:sz w:val="28"/>
-        </w:rPr>
-      </w:pPr>
-      <w:r>
-        <w:rPr>
-          <w:sz w:val="28"/>
-        </w:rPr>
-        <w:t>6=26-30</w:t>
-      </w:r>
-    </w:p>
-    <w:p>
-      <w:pPr>
-        <w:pStyle w:val="Paragrafoelenco"/>
-        <w:rPr>
-          <w:sz w:val="28"/>
-        </w:rPr>
-      </w:pPr>
-      <w:r>
-        <w:rPr>
-          <w:sz w:val="28"/>
-        </w:rPr>
-        <w:t>7=31-35</w:t>
-      </w:r>
-    </w:p>
-    <w:p>
-      <w:pPr>
-        <w:pStyle w:val="Paragrafoelenco"/>
-        <w:rPr>
-          <w:sz w:val="28"/>
-        </w:rPr>
-      </w:pPr>
-      <w:r>
-        <w:rPr>
-          <w:sz w:val="28"/>
-        </w:rPr>
-        <w:t>8=36-40</w:t>
-      </w:r>
-    </w:p>
-    <w:p>
-      <w:pPr>
-        <w:pStyle w:val="Paragrafoelenco"/>
-        <w:rPr>
-          <w:sz w:val="28"/>
-        </w:rPr>
-      </w:pPr>
-      <w:r>
-        <w:rPr>
-          <w:sz w:val="28"/>
-        </w:rPr>
-        <w:t>9=41-45</w:t>
-      </w:r>
-    </w:p>
-    <w:p>
-      <w:pPr>
-        <w:pStyle w:val="Paragrafoelenco"/>
-        <w:rPr>
-          <w:sz w:val="28"/>
-        </w:rPr>
-      </w:pPr>
-      <w:r>
-        <w:rPr>
-          <w:sz w:val="28"/>
-        </w:rPr>
-        <w:t>10=46-50</w:t>
-      </w:r>
-    </w:p>
-    <w:p>
-      <w:pPr>
-        <w:pStyle w:val="Paragrafoelenco"/>
-        <w:rPr>
-          <w:sz w:val="28"/>
-        </w:rPr>
-      </w:pPr>
-      <w:r>
-        <w:rPr>
-          <w:sz w:val="28"/>
-        </w:rPr>
-        <w:t>11=51-</w:t>
-      </w:r>
-      <w:r>
-        <w:rPr>
-          <w:sz w:val="28"/>
-        </w:rPr>
-        <w:t>55</w:t>
-      </w:r>
-    </w:p>
-    <w:p>
-      <w:pPr>
-        <w:pStyle w:val="Paragrafoelenco"/>
-        <w:rPr>
-          <w:sz w:val="28"/>
-        </w:rPr>
-      </w:pPr>
-      <w:r>
-        <w:rPr>
-          <w:sz w:val="28"/>
-        </w:rPr>
-        <w:t>12=56-60</w:t>
-      </w:r>
-    </w:p>
-    <w:p>
-      <w:pPr>
-        <w:pStyle w:val="Paragrafoelenco"/>
-        <w:rPr>
-          <w:sz w:val="28"/>
-        </w:rPr>
-      </w:pPr>
-      <w:r>
-        <w:rPr>
-          <w:sz w:val="28"/>
-        </w:rPr>
-        <w:t>13=61-65</w:t>
-      </w:r>
-    </w:p>
-    <w:p>
-      <w:pPr>
-        <w:pStyle w:val="Paragrafoelenco"/>
-        <w:rPr>
-          <w:sz w:val="28"/>
-        </w:rPr>
-      </w:pPr>
-      <w:r>
-        <w:rPr>
-          <w:sz w:val="28"/>
-        </w:rPr>
-        <w:t>14=66-70</w:t>
+        <w:t>1=1-4</w:t>
+      </w:r>
+    </w:p>
+    <w:p>
+      <w:pPr>
+        <w:pStyle w:val="Paragrafoelenco"/>
+        <w:rPr>
+          <w:sz w:val="28"/>
+        </w:rPr>
+      </w:pPr>
+      <w:r>
+        <w:rPr>
+          <w:sz w:val="28"/>
+        </w:rPr>
+        <w:t>2=</w:t>
+      </w:r>
+      <w:r>
+        <w:rPr>
+          <w:sz w:val="28"/>
+        </w:rPr>
+        <w:t>5</w:t>
+      </w:r>
+      <w:r>
+        <w:rPr>
+          <w:sz w:val="28"/>
+        </w:rPr>
+        <w:t>-</w:t>
+      </w:r>
+      <w:r>
+        <w:rPr>
+          <w:sz w:val="28"/>
+        </w:rPr>
+        <w:t>9</w:t>
+      </w:r>
+    </w:p>
+    <w:p>
+      <w:pPr>
+        <w:pStyle w:val="Paragrafoelenco"/>
+        <w:rPr>
+          <w:sz w:val="28"/>
+        </w:rPr>
+      </w:pPr>
+      <w:r>
+        <w:rPr>
+          <w:sz w:val="28"/>
+        </w:rPr>
+        <w:t>3=1</w:t>
+      </w:r>
+      <w:r>
+        <w:rPr>
+          <w:sz w:val="28"/>
+        </w:rPr>
+        <w:t>0</w:t>
+      </w:r>
+      <w:r>
+        <w:rPr>
+          <w:sz w:val="28"/>
+        </w:rPr>
+        <w:t>-1</w:t>
+      </w:r>
+      <w:r>
+        <w:rPr>
+          <w:sz w:val="28"/>
+        </w:rPr>
+        <w:t>4</w:t>
+      </w:r>
+    </w:p>
+    <w:p>
+      <w:pPr>
+        <w:pStyle w:val="Paragrafoelenco"/>
+        <w:rPr>
+          <w:sz w:val="28"/>
+        </w:rPr>
+      </w:pPr>
+      <w:r>
+        <w:rPr>
+          <w:sz w:val="28"/>
+        </w:rPr>
+        <w:t>4=1</w:t>
+      </w:r>
+      <w:r>
+        <w:rPr>
+          <w:sz w:val="28"/>
+        </w:rPr>
+        <w:t>5-19</w:t>
+      </w:r>
+    </w:p>
+    <w:p>
+      <w:pPr>
+        <w:pStyle w:val="Paragrafoelenco"/>
+        <w:rPr>
+          <w:sz w:val="28"/>
+        </w:rPr>
+      </w:pPr>
+      <w:r>
+        <w:rPr>
+          <w:sz w:val="28"/>
+        </w:rPr>
+        <w:t>5=2</w:t>
+      </w:r>
+      <w:r>
+        <w:rPr>
+          <w:sz w:val="28"/>
+        </w:rPr>
+        <w:t>0-24</w:t>
+      </w:r>
+    </w:p>
+    <w:p>
+      <w:pPr>
+        <w:pStyle w:val="Paragrafoelenco"/>
+        <w:rPr>
+          <w:sz w:val="28"/>
+        </w:rPr>
+      </w:pPr>
+      <w:r>
+        <w:rPr>
+          <w:sz w:val="28"/>
+        </w:rPr>
+        <w:t>6=2</w:t>
+      </w:r>
+      <w:r>
+        <w:rPr>
+          <w:sz w:val="28"/>
+        </w:rPr>
+        <w:t>5</w:t>
+      </w:r>
+      <w:r>
+        <w:rPr>
+          <w:sz w:val="28"/>
+        </w:rPr>
+        <w:t>-</w:t>
+      </w:r>
+      <w:r>
+        <w:rPr>
+          <w:sz w:val="28"/>
+        </w:rPr>
+        <w:t>29</w:t>
+      </w:r>
+    </w:p>
+    <w:p>
+      <w:pPr>
+        <w:pStyle w:val="Paragrafoelenco"/>
+        <w:rPr>
+          <w:sz w:val="28"/>
+        </w:rPr>
+      </w:pPr>
+      <w:r>
+        <w:rPr>
+          <w:sz w:val="28"/>
+        </w:rPr>
+        <w:t>7=3</w:t>
+      </w:r>
+      <w:r>
+        <w:rPr>
+          <w:sz w:val="28"/>
+        </w:rPr>
+        <w:t>0</w:t>
+      </w:r>
+      <w:r>
+        <w:rPr>
+          <w:sz w:val="28"/>
+        </w:rPr>
+        <w:t>-3</w:t>
+      </w:r>
+      <w:r>
+        <w:rPr>
+          <w:sz w:val="28"/>
+        </w:rPr>
+        <w:t>4</w:t>
+      </w:r>
+    </w:p>
+    <w:p>
+      <w:pPr>
+        <w:pStyle w:val="Paragrafoelenco"/>
+        <w:rPr>
+          <w:sz w:val="28"/>
+        </w:rPr>
+      </w:pPr>
+      <w:r>
+        <w:rPr>
+          <w:sz w:val="28"/>
+        </w:rPr>
+        <w:t>8=3</w:t>
+      </w:r>
+      <w:r>
+        <w:rPr>
+          <w:sz w:val="28"/>
+        </w:rPr>
+        <w:t>5</w:t>
+      </w:r>
+      <w:r>
+        <w:rPr>
+          <w:sz w:val="28"/>
+        </w:rPr>
+        <w:t>-</w:t>
+      </w:r>
+      <w:r>
+        <w:rPr>
+          <w:sz w:val="28"/>
+        </w:rPr>
+        <w:t>39</w:t>
+      </w:r>
+    </w:p>
+    <w:p>
+      <w:pPr>
+        <w:pStyle w:val="Paragrafoelenco"/>
+        <w:rPr>
+          <w:sz w:val="28"/>
+        </w:rPr>
+      </w:pPr>
+      <w:r>
+        <w:rPr>
+          <w:sz w:val="28"/>
+        </w:rPr>
+        <w:t>9=4</w:t>
+      </w:r>
+      <w:r>
+        <w:rPr>
+          <w:sz w:val="28"/>
+        </w:rPr>
+        <w:t>0</w:t>
+      </w:r>
+      <w:r>
+        <w:rPr>
+          <w:sz w:val="28"/>
+        </w:rPr>
+        <w:t>-</w:t>
+      </w:r>
+      <w:r>
+        <w:rPr>
+          <w:sz w:val="28"/>
+        </w:rPr>
+        <w:t>44</w:t>
+      </w:r>
+    </w:p>
+    <w:p>
+      <w:pPr>
+        <w:pStyle w:val="Paragrafoelenco"/>
+        <w:rPr>
+          <w:sz w:val="28"/>
+        </w:rPr>
+      </w:pPr>
+      <w:r>
+        <w:rPr>
+          <w:sz w:val="28"/>
+        </w:rPr>
+        <w:t>10=4</w:t>
+      </w:r>
+      <w:r>
+        <w:rPr>
+          <w:sz w:val="28"/>
+        </w:rPr>
+        <w:t>5</w:t>
+      </w:r>
+      <w:r>
+        <w:rPr>
+          <w:sz w:val="28"/>
+        </w:rPr>
+        <w:t>-</w:t>
+      </w:r>
+      <w:r>
+        <w:rPr>
+          <w:sz w:val="28"/>
+        </w:rPr>
+        <w:t>49</w:t>
+      </w:r>
+    </w:p>
+    <w:p>
+      <w:pPr>
+        <w:pStyle w:val="Paragrafoelenco"/>
+        <w:rPr>
+          <w:sz w:val="28"/>
+        </w:rPr>
+      </w:pPr>
+      <w:r>
+        <w:rPr>
+          <w:sz w:val="28"/>
+        </w:rPr>
+        <w:t>11=5</w:t>
+      </w:r>
+      <w:r>
+        <w:rPr>
+          <w:sz w:val="28"/>
+        </w:rPr>
+        <w:t>0</w:t>
+      </w:r>
+      <w:r>
+        <w:rPr>
+          <w:sz w:val="28"/>
+        </w:rPr>
+        <w:t>-</w:t>
+      </w:r>
+      <w:r>
+        <w:rPr>
+          <w:sz w:val="28"/>
+        </w:rPr>
+        <w:t>5</w:t>
+      </w:r>
+      <w:r>
+        <w:rPr>
+          <w:sz w:val="28"/>
+        </w:rPr>
+        <w:t>4</w:t>
+      </w:r>
+    </w:p>
+    <w:p>
+      <w:pPr>
+        <w:pStyle w:val="Paragrafoelenco"/>
+        <w:rPr>
+          <w:sz w:val="28"/>
+        </w:rPr>
+      </w:pPr>
+      <w:r>
+        <w:rPr>
+          <w:sz w:val="28"/>
+        </w:rPr>
+        <w:t>12=5</w:t>
+      </w:r>
+      <w:r>
+        <w:rPr>
+          <w:sz w:val="28"/>
+        </w:rPr>
+        <w:t>5</w:t>
+      </w:r>
+      <w:r>
+        <w:rPr>
+          <w:sz w:val="28"/>
+        </w:rPr>
+        <w:t>-</w:t>
+      </w:r>
+      <w:r>
+        <w:rPr>
+          <w:sz w:val="28"/>
+        </w:rPr>
+        <w:t>59</w:t>
+      </w:r>
+    </w:p>
+    <w:p>
+      <w:pPr>
+        <w:pStyle w:val="Paragrafoelenco"/>
+        <w:rPr>
+          <w:sz w:val="28"/>
+        </w:rPr>
+      </w:pPr>
+      <w:r>
+        <w:rPr>
+          <w:sz w:val="28"/>
+        </w:rPr>
+        <w:t>13=6</w:t>
+      </w:r>
+      <w:r>
+        <w:rPr>
+          <w:sz w:val="28"/>
+        </w:rPr>
+        <w:t>0</w:t>
+      </w:r>
+      <w:r>
+        <w:rPr>
+          <w:sz w:val="28"/>
+        </w:rPr>
+        <w:t>-6</w:t>
+      </w:r>
+      <w:r>
+        <w:rPr>
+          <w:sz w:val="28"/>
+        </w:rPr>
+        <w:t>4</w:t>
+      </w:r>
+    </w:p>
+    <w:p>
+      <w:pPr>
+        <w:pStyle w:val="Paragrafoelenco"/>
+        <w:rPr>
+          <w:sz w:val="28"/>
+        </w:rPr>
+      </w:pPr>
+      <w:r>
+        <w:rPr>
+          <w:sz w:val="28"/>
+        </w:rPr>
+        <w:t>14=6</w:t>
+      </w:r>
+      <w:r>
+        <w:rPr>
+          <w:sz w:val="28"/>
+        </w:rPr>
+        <w:t>5</w:t>
+      </w:r>
+      <w:r>
+        <w:rPr>
+          <w:sz w:val="28"/>
+        </w:rPr>
+        <w:t>-</w:t>
+      </w:r>
+      <w:r>
+        <w:rPr>
+          <w:sz w:val="28"/>
+        </w:rPr>
+        <w:t>69</w:t>
       </w:r>
     </w:p>
     <w:p>
@@ -567,91 +788,207 @@
           <w:sz w:val="28"/>
         </w:rPr>
         <w:lastRenderedPageBreak/>
-        <w:t>15=71-75</w:t>
-      </w:r>
-    </w:p>
-    <w:p>
-      <w:pPr>
-        <w:pStyle w:val="Paragrafoelenco"/>
-        <w:rPr>
-          <w:sz w:val="28"/>
-        </w:rPr>
-      </w:pPr>
-      <w:r>
-        <w:rPr>
-          <w:sz w:val="28"/>
-        </w:rPr>
-        <w:t>16=76-80</w:t>
-      </w:r>
-    </w:p>
-    <w:p>
-      <w:pPr>
-        <w:pStyle w:val="Paragrafoelenco"/>
-        <w:rPr>
-          <w:sz w:val="28"/>
-        </w:rPr>
-      </w:pPr>
-      <w:r>
-        <w:rPr>
-          <w:sz w:val="28"/>
-        </w:rPr>
-        <w:t>17=81-85</w:t>
-      </w:r>
-    </w:p>
-    <w:p>
-      <w:pPr>
-        <w:pStyle w:val="Paragrafoelenco"/>
-        <w:rPr>
-          <w:sz w:val="28"/>
-        </w:rPr>
-      </w:pPr>
-      <w:r>
-        <w:rPr>
-          <w:sz w:val="28"/>
-        </w:rPr>
-        <w:t>18=86-90</w:t>
-      </w:r>
-    </w:p>
-    <w:p>
-      <w:pPr>
-        <w:pStyle w:val="Paragrafoelenco"/>
-        <w:rPr>
-          <w:sz w:val="28"/>
-        </w:rPr>
-      </w:pPr>
-      <w:r>
-        <w:rPr>
-          <w:sz w:val="28"/>
-        </w:rPr>
-        <w:t>19=91-95</w:t>
-      </w:r>
-    </w:p>
-    <w:p>
-      <w:pPr>
-        <w:pStyle w:val="Paragrafoelenco"/>
-        <w:rPr>
-          <w:sz w:val="28"/>
-        </w:rPr>
-      </w:pPr>
-      <w:r>
-        <w:rPr>
-          <w:sz w:val="28"/>
-        </w:rPr>
-        <w:t>20=96-100</w:t>
-      </w:r>
-    </w:p>
-    <w:p>
-      <w:pPr>
-        <w:pStyle w:val="Paragrafoelenco"/>
-        <w:rPr>
-          <w:sz w:val="28"/>
-        </w:rPr>
-      </w:pPr>
-      <w:r>
-        <w:rPr>
-          <w:sz w:val="28"/>
-        </w:rPr>
-        <w:t>21=101+</w:t>
+        <w:t>15=70</w:t>
+      </w:r>
+      <w:r>
+        <w:rPr>
+          <w:sz w:val="28"/>
+        </w:rPr>
+        <w:t>-7</w:t>
+      </w:r>
+      <w:r>
+        <w:rPr>
+          <w:sz w:val="28"/>
+        </w:rPr>
+        <w:t>4</w:t>
+      </w:r>
+    </w:p>
+    <w:p>
+      <w:pPr>
+        <w:pStyle w:val="Paragrafoelenco"/>
+        <w:rPr>
+          <w:sz w:val="28"/>
+        </w:rPr>
+      </w:pPr>
+      <w:r>
+        <w:rPr>
+          <w:sz w:val="28"/>
+        </w:rPr>
+        <w:t>16=7</w:t>
+      </w:r>
+      <w:r>
+        <w:rPr>
+          <w:sz w:val="28"/>
+        </w:rPr>
+        <w:t>5</w:t>
+      </w:r>
+      <w:r>
+        <w:rPr>
+          <w:sz w:val="28"/>
+        </w:rPr>
+        <w:t>-</w:t>
+      </w:r>
+      <w:r>
+        <w:rPr>
+          <w:sz w:val="28"/>
+        </w:rPr>
+        <w:t>79</w:t>
+      </w:r>
+    </w:p>
+    <w:p>
+      <w:pPr>
+        <w:pStyle w:val="Paragrafoelenco"/>
+        <w:rPr>
+          <w:sz w:val="28"/>
+        </w:rPr>
+      </w:pPr>
+      <w:r>
+        <w:rPr>
+          <w:sz w:val="28"/>
+        </w:rPr>
+        <w:t>17=8</w:t>
+      </w:r>
+      <w:r>
+        <w:rPr>
+          <w:sz w:val="28"/>
+        </w:rPr>
+        <w:t>0</w:t>
+      </w:r>
+      <w:r>
+        <w:rPr>
+          <w:sz w:val="28"/>
+        </w:rPr>
+        <w:t>-</w:t>
+      </w:r>
+      <w:r>
+        <w:rPr>
+          <w:sz w:val="28"/>
+        </w:rPr>
+        <w:t>84</w:t>
+      </w:r>
+    </w:p>
+    <w:p>
+      <w:pPr>
+        <w:pStyle w:val="Paragrafoelenco"/>
+        <w:rPr>
+          <w:sz w:val="28"/>
+        </w:rPr>
+      </w:pPr>
+      <w:r>
+        <w:rPr>
+          <w:sz w:val="28"/>
+        </w:rPr>
+        <w:t>18=8</w:t>
+      </w:r>
+      <w:r>
+        <w:rPr>
+          <w:sz w:val="28"/>
+        </w:rPr>
+        <w:t>5</w:t>
+      </w:r>
+      <w:r>
+        <w:rPr>
+          <w:sz w:val="28"/>
+        </w:rPr>
+        <w:t>-</w:t>
+      </w:r>
+      <w:r>
+        <w:rPr>
+          <w:sz w:val="28"/>
+        </w:rPr>
+        <w:t>89</w:t>
+      </w:r>
+    </w:p>
+    <w:p>
+      <w:pPr>
+        <w:pStyle w:val="Paragrafoelenco"/>
+        <w:rPr>
+          <w:sz w:val="28"/>
+        </w:rPr>
+      </w:pPr>
+      <w:r>
+        <w:rPr>
+          <w:sz w:val="28"/>
+        </w:rPr>
+        <w:t>19=9</w:t>
+      </w:r>
+      <w:r>
+        <w:rPr>
+          <w:sz w:val="28"/>
+        </w:rPr>
+        <w:t>0</w:t>
+      </w:r>
+      <w:r>
+        <w:rPr>
+          <w:sz w:val="28"/>
+        </w:rPr>
+        <w:t>-</w:t>
+      </w:r>
+      <w:r>
+        <w:rPr>
+          <w:sz w:val="28"/>
+        </w:rPr>
+        <w:t>94</w:t>
+      </w:r>
+    </w:p>
+    <w:p>
+      <w:pPr>
+        <w:pStyle w:val="Paragrafoelenco"/>
+        <w:rPr>
+          <w:sz w:val="28"/>
+        </w:rPr>
+      </w:pPr>
+      <w:r>
+        <w:rPr>
+          <w:sz w:val="28"/>
+        </w:rPr>
+        <w:t>20=9</w:t>
+      </w:r>
+      <w:r>
+        <w:rPr>
+          <w:sz w:val="28"/>
+        </w:rPr>
+        <w:t>5</w:t>
+      </w:r>
+      <w:r>
+        <w:rPr>
+          <w:sz w:val="28"/>
+        </w:rPr>
+        <w:t>-</w:t>
+      </w:r>
+      <w:r>
+        <w:rPr>
+          <w:sz w:val="28"/>
+        </w:rPr>
+        <w:t>99</w:t>
+      </w:r>
+      <w:bookmarkStart w:id="0" w:name="_GoBack"/>
+      <w:bookmarkEnd w:id="0"/>
+    </w:p>
+    <w:p>
+      <w:pPr>
+        <w:pStyle w:val="Paragrafoelenco"/>
+        <w:rPr>
+          <w:sz w:val="28"/>
+        </w:rPr>
+      </w:pPr>
+      <w:r>
+        <w:rPr>
+          <w:sz w:val="28"/>
+        </w:rPr>
+        <w:t>21=10</w:t>
+      </w:r>
+      <w:r>
+        <w:rPr>
+          <w:sz w:val="28"/>
+        </w:rPr>
+        <w:t>0</w:t>
+      </w:r>
+      <w:r>
+        <w:rPr>
+          <w:sz w:val="28"/>
+        </w:rPr>
+        <w:t>+</w:t>
       </w:r>
     </w:p>
     <w:p>

</xml_diff>